<commit_message>
Converting Word documents to MarkDown: "Relationships Broader View": Manually checking differences between rendered MarkDown and Word document. Last checks if markup looks ok.
</commit_message>
<xml_diff>
--- a/2. Broader View/1. Language/3. Code Concepts/06. Relations/Relationships Broader View.docx
+++ b/2. Broader View/1. Language/3. Code Concepts/06. Relations/Relationships Broader View.docx
@@ -37,10 +37,7 @@
               <w:pStyle w:val="Heading1"/>
             </w:pPr>
             <w:r>
-              <w:t xml:space="preserve">Circle </w:t>
-            </w:r>
-            <w:r>
-              <w:t>Broader View</w:t>
+              <w:t>Circle Language | Broader View</w:t>
             </w:r>
           </w:p>
         </w:tc>
@@ -1866,6 +1863,12 @@
     <w:p/>
     <w:p>
       <w:r>
+        <w:t>-----</w:t>
+      </w:r>
+    </w:p>
+    <w:p/>
+    <w:p>
+      <w:r>
         <w:t>References,</w:t>
       </w:r>
     </w:p>
@@ -2797,8 +2800,12 @@
         </w:rPr>
         <w:t>the*</w:t>
       </w:r>
-    </w:p>
-    <w:p>
+      <w:r>
+        <w:rPr>
+          <w:color w:val="FF0000"/>
+        </w:rPr>
+        <w:t xml:space="preserve"> </w:t>
+      </w:r>
       <w:r>
         <w:t xml:space="preserve">client site, </w:t>
       </w:r>
@@ -3520,6 +3527,11 @@
       </w:r>
     </w:p>
     <w:p/>
+    <w:p>
+      <w:r>
+        <w:t>-----</w:t>
+      </w:r>
+    </w:p>
     <w:p/>
     <w:p>
       <w:r>
@@ -3679,6 +3691,11 @@
       </w:r>
     </w:p>
     <w:p/>
+    <w:p>
+      <w:r>
+        <w:t>-----</w:t>
+      </w:r>
+    </w:p>
     <w:p/>
     <w:p>
       <w:r>
@@ -3987,6 +4004,7 @@
         <w:t xml:space="preserve"> a non-bidirectional relationship.</w:t>
       </w:r>
     </w:p>
+    <w:p/>
     <w:p>
       <w:pPr>
         <w:ind w:left="568"/>
@@ -4333,8 +4351,6 @@
       <w:r>
         <w:t xml:space="preserve"> complied. </w:t>
       </w:r>
-    </w:p>
-    <w:p>
       <w:r>
         <w:rPr>
           <w:color w:val="FF0000"/>
@@ -4369,7 +4385,6 @@
         <w:t>JJ</w:t>
       </w:r>
     </w:p>
-    <w:p/>
     <w:sectPr>
       <w:pgSz w:w="12240" w:h="15840"/>
       <w:pgMar w:top="1440" w:right="1800" w:bottom="1440" w:left="1800" w:header="720" w:footer="720" w:gutter="0"/>

</xml_diff>